<commit_message>
crime project 2 update by Ken
</commit_message>
<xml_diff>
--- a/Questions.docx
+++ b/Questions.docx
@@ -44,6 +44,7 @@
           <w:szCs w:val="20"/>
         </w:rPr>
       </w:pPr>
+      <w:proofErr w:type="spellStart"/>
       <w:r>
         <w:rPr>
           <w:rFonts w:ascii="Courier" w:hAnsi="Courier"/>
@@ -52,8 +53,9 @@
           <w:sz w:val="20"/>
           <w:szCs w:val="20"/>
         </w:rPr>
-        <w:t>Haihui Cao</w:t>
-      </w:r>
+        <w:t>Haihui</w:t>
+      </w:r>
+      <w:proofErr w:type="spellEnd"/>
       <w:r>
         <w:rPr>
           <w:rFonts w:ascii="Courier" w:hAnsi="Courier"/>
@@ -62,6 +64,16 @@
           <w:sz w:val="20"/>
           <w:szCs w:val="20"/>
         </w:rPr>
+        <w:t xml:space="preserve"> Cao</w:t>
+      </w:r>
+      <w:r>
+        <w:rPr>
+          <w:rFonts w:ascii="Courier" w:hAnsi="Courier"/>
+          <w:b/>
+          <w:color w:val="800000"/>
+          <w:sz w:val="20"/>
+          <w:szCs w:val="20"/>
+        </w:rPr>
         <w:t xml:space="preserve"> </w:t>
       </w:r>
       <w:r>
@@ -176,7 +188,17 @@
           <w:sz w:val="20"/>
           <w:szCs w:val="20"/>
         </w:rPr>
-        <w:t>NYPD 7 Major Felony Incidents dataset</w:t>
+        <w:t xml:space="preserve">NYPD </w:t>
+      </w:r>
+      <w:r>
+        <w:rPr>
+          <w:rFonts w:ascii="Courier" w:hAnsi="Courier"/>
+          <w:b/>
+          <w:color w:val="800000"/>
+          <w:sz w:val="20"/>
+          <w:szCs w:val="20"/>
+        </w:rPr>
+        <w:t>Crime Incidents</w:t>
       </w:r>
     </w:p>
     <w:p>
@@ -221,7 +243,7 @@
           <w:sz w:val="20"/>
           <w:szCs w:val="20"/>
         </w:rPr>
-        <w:t>https://data.cityofnewyork.us/Social-Services/nypd-7-major-felony-incidents/k384-xu3q/data</w:t>
+        <w:t>https://data.cityofnewyork.us/Public-Safety/NYPD-Complaint-Data-Historic/qgea-i56i</w:t>
       </w:r>
     </w:p>
     <w:p>
@@ -291,8 +313,9 @@
           <w:sz w:val="20"/>
           <w:szCs w:val="20"/>
         </w:rPr>
-        <w:t xml:space="preserve">Did NYPD public access 7 Major Felony Incidents data have a quantifiable impact on </w:t>
-      </w:r>
+        <w:t xml:space="preserve">Did NYPD public access </w:t>
+      </w:r>
+      <w:proofErr w:type="spellStart"/>
       <w:r>
         <w:rPr>
           <w:rFonts w:ascii="Courier" w:hAnsi="Courier"/>
@@ -300,6 +323,25 @@
           <w:sz w:val="20"/>
           <w:szCs w:val="20"/>
         </w:rPr>
+        <w:t>Crie</w:t>
+      </w:r>
+      <w:proofErr w:type="spellEnd"/>
+      <w:r>
+        <w:rPr>
+          <w:rFonts w:ascii="Courier" w:hAnsi="Courier"/>
+          <w:color w:val="FF0000"/>
+          <w:sz w:val="20"/>
+          <w:szCs w:val="20"/>
+        </w:rPr>
+        <w:t xml:space="preserve"> Incidents data have a quantifiable impact on </w:t>
+      </w:r>
+      <w:r>
+        <w:rPr>
+          <w:rFonts w:ascii="Courier" w:hAnsi="Courier"/>
+          <w:color w:val="FF0000"/>
+          <w:sz w:val="20"/>
+          <w:szCs w:val="20"/>
+        </w:rPr>
         <w:t>improving government management and reducing crimes</w:t>
       </w:r>
       <w:r>
@@ -327,8 +369,28 @@
           <w:sz w:val="20"/>
           <w:szCs w:val="20"/>
         </w:rPr>
-        <w:t>How long does it take to close a case? Vs different kinds of cases?</w:t>
-      </w:r>
+        <w:t xml:space="preserve">How long does it take to close a case? </w:t>
+      </w:r>
+      <w:proofErr w:type="spellStart"/>
+      <w:proofErr w:type="gramStart"/>
+      <w:r>
+        <w:rPr>
+          <w:rFonts w:ascii="Courier" w:hAnsi="Courier"/>
+          <w:sz w:val="20"/>
+          <w:szCs w:val="20"/>
+        </w:rPr>
+        <w:t>Vs</w:t>
+      </w:r>
+      <w:proofErr w:type="spellEnd"/>
+      <w:r>
+        <w:rPr>
+          <w:rFonts w:ascii="Courier" w:hAnsi="Courier"/>
+          <w:sz w:val="20"/>
+          <w:szCs w:val="20"/>
+        </w:rPr>
+        <w:t xml:space="preserve"> different kinds of cases?</w:t>
+      </w:r>
+      <w:proofErr w:type="gramEnd"/>
     </w:p>
     <w:p>
       <w:pPr>
@@ -387,7 +449,25 @@
           <w:sz w:val="20"/>
           <w:szCs w:val="20"/>
         </w:rPr>
-        <w:t>, winter, weather dependent. Correlated to what parts of the city</w:t>
+        <w:t xml:space="preserve">, winter, </w:t>
+      </w:r>
+      <w:proofErr w:type="gramStart"/>
+      <w:r>
+        <w:rPr>
+          <w:rFonts w:ascii="Courier" w:hAnsi="Courier"/>
+          <w:sz w:val="20"/>
+          <w:szCs w:val="20"/>
+        </w:rPr>
+        <w:t>weather</w:t>
+      </w:r>
+      <w:proofErr w:type="gramEnd"/>
+      <w:r>
+        <w:rPr>
+          <w:rFonts w:ascii="Courier" w:hAnsi="Courier"/>
+          <w:sz w:val="20"/>
+          <w:szCs w:val="20"/>
+        </w:rPr>
+        <w:t xml:space="preserve"> dependent. Correlated to what parts of the city</w:t>
       </w:r>
       <w:r>
         <w:rPr>
@@ -679,13 +759,23 @@
           <w:szCs w:val="20"/>
         </w:rPr>
       </w:pPr>
-      <w:r>
-        <w:rPr>
-          <w:rFonts w:ascii="Courier" w:hAnsi="Courier"/>
-          <w:sz w:val="20"/>
-          <w:szCs w:val="20"/>
-        </w:rPr>
-        <w:t>preliminary data check revealed the following information:</w:t>
+      <w:proofErr w:type="gramStart"/>
+      <w:r>
+        <w:rPr>
+          <w:rFonts w:ascii="Courier" w:hAnsi="Courier"/>
+          <w:sz w:val="20"/>
+          <w:szCs w:val="20"/>
+        </w:rPr>
+        <w:t>preliminary</w:t>
+      </w:r>
+      <w:proofErr w:type="gramEnd"/>
+      <w:r>
+        <w:rPr>
+          <w:rFonts w:ascii="Courier" w:hAnsi="Courier"/>
+          <w:sz w:val="20"/>
+          <w:szCs w:val="20"/>
+        </w:rPr>
+        <w:t xml:space="preserve"> data check revealed the following information:</w:t>
       </w:r>
     </w:p>
     <w:p>
@@ -703,7 +793,25 @@
           <w:sz w:val="20"/>
           <w:szCs w:val="20"/>
         </w:rPr>
-        <w:t xml:space="preserve">8 millions cases reported to NYPD between 2010 and 2018 March. </w:t>
+        <w:t>Majority of crimes is concerned with ‘larceny’ crimes (680,000 cases) followed by ‘</w:t>
+      </w:r>
+      <w:proofErr w:type="spellStart"/>
+      <w:r>
+        <w:rPr>
+          <w:rFonts w:ascii="Courier" w:hAnsi="Courier"/>
+          <w:sz w:val="20"/>
+          <w:szCs w:val="20"/>
+        </w:rPr>
+        <w:t>harrassment</w:t>
+      </w:r>
+      <w:proofErr w:type="spellEnd"/>
+      <w:r>
+        <w:rPr>
+          <w:rFonts w:ascii="Courier" w:hAnsi="Courier"/>
+          <w:sz w:val="20"/>
+          <w:szCs w:val="20"/>
+        </w:rPr>
+        <w:t xml:space="preserve"> 2’ crimes (430,000 cases) within 10 years (2006-2016).</w:t>
       </w:r>
     </w:p>
     <w:p>
@@ -715,15 +823,6 @@
           <w:szCs w:val="20"/>
         </w:rPr>
       </w:pPr>
-      <w:r>
-        <w:rPr>
-          <w:rFonts w:ascii="Courier" w:hAnsi="Courier"/>
-          <w:sz w:val="20"/>
-          <w:szCs w:val="20"/>
-        </w:rPr>
-        <w:t xml:space="preserve">2017    1098075
-</w:t>
-      </w:r>
     </w:p>
     <w:p>
       <w:pPr>
@@ -740,180 +839,28 @@
           <w:sz w:val="20"/>
           <w:szCs w:val="20"/>
         </w:rPr>
-        <w:t xml:space="preserve">2016    1090294
-</w:t>
-      </w:r>
-    </w:p>
-    <w:p>
-      <w:pPr>
-        <w:pStyle w:val="ListParagraph"/>
-        <w:rPr>
-          <w:rFonts w:ascii="Courier" w:hAnsi="Courier"/>
-          <w:sz w:val="20"/>
-          <w:szCs w:val="20"/>
-        </w:rPr>
-      </w:pPr>
-      <w:r>
-        <w:rPr>
-          <w:rFonts w:ascii="Courier" w:hAnsi="Courier"/>
-          <w:sz w:val="20"/>
-          <w:szCs w:val="20"/>
-        </w:rPr>
-        <w:t xml:space="preserve">2015     700762
-</w:t>
-      </w:r>
-    </w:p>
-    <w:p>
-      <w:pPr>
-        <w:pStyle w:val="ListParagraph"/>
-        <w:rPr>
-          <w:rFonts w:ascii="Courier" w:hAnsi="Courier"/>
-          <w:sz w:val="20"/>
-          <w:szCs w:val="20"/>
-        </w:rPr>
-      </w:pPr>
-      <w:r>
-        <w:rPr>
-          <w:rFonts w:ascii="Courier" w:hAnsi="Courier"/>
-          <w:sz w:val="20"/>
-          <w:szCs w:val="20"/>
-        </w:rPr>
-        <w:t xml:space="preserve">2014     354873
-</w:t>
-      </w:r>
-    </w:p>
-    <w:p>
-      <w:pPr>
-        <w:pStyle w:val="ListParagraph"/>
-        <w:rPr>
-          <w:rFonts w:ascii="Courier" w:hAnsi="Courier"/>
-          <w:sz w:val="20"/>
-          <w:szCs w:val="20"/>
-        </w:rPr>
-      </w:pPr>
-      <w:r>
-        <w:rPr>
-          <w:rFonts w:ascii="Courier" w:hAnsi="Courier"/>
-          <w:sz w:val="20"/>
-          <w:szCs w:val="20"/>
-        </w:rPr>
-        <w:t xml:space="preserve">2018     283482
-</w:t>
-      </w:r>
-    </w:p>
-    <w:p>
-      <w:pPr>
-        <w:pStyle w:val="ListParagraph"/>
-        <w:rPr>
-          <w:rFonts w:ascii="Courier" w:hAnsi="Courier"/>
-          <w:sz w:val="20"/>
-          <w:szCs w:val="20"/>
-        </w:rPr>
-      </w:pPr>
-      <w:r>
-        <w:rPr>
-          <w:rFonts w:ascii="Courier" w:hAnsi="Courier"/>
-          <w:sz w:val="20"/>
-          <w:szCs w:val="20"/>
-        </w:rPr>
-        <w:t xml:space="preserve">2013     152612
-</w:t>
-      </w:r>
-    </w:p>
-    <w:p>
-      <w:pPr>
-        <w:pStyle w:val="ListParagraph"/>
-        <w:rPr>
-          <w:rFonts w:ascii="Courier" w:hAnsi="Courier"/>
-          <w:sz w:val="20"/>
-          <w:szCs w:val="20"/>
-        </w:rPr>
-      </w:pPr>
-      <w:r>
-        <w:rPr>
-          <w:rFonts w:ascii="Courier" w:hAnsi="Courier"/>
-          <w:sz w:val="20"/>
-          <w:szCs w:val="20"/>
-        </w:rPr>
-        <w:t xml:space="preserve">2010     136477
-</w:t>
+        <w:t>With regards to ‘</w:t>
+      </w:r>
+      <w:proofErr w:type="spellStart"/>
+      <w:r>
+        <w:rPr>
+          <w:rFonts w:ascii="Courier" w:hAnsi="Courier"/>
+          <w:sz w:val="20"/>
+          <w:szCs w:val="20"/>
+        </w:rPr>
+        <w:t>harrassment</w:t>
+      </w:r>
+      <w:proofErr w:type="spellEnd"/>
+      <w:r>
+        <w:rPr>
+          <w:rFonts w:ascii="Courier" w:hAnsi="Courier"/>
+          <w:sz w:val="20"/>
+          <w:szCs w:val="20"/>
+        </w:rPr>
+        <w:t xml:space="preserve"> 2’, there were more cases reported from 2011-2016. The upward trend of harassment cases applied to all cities involved. </w:t>
       </w:r>
       <w:bookmarkStart w:id="0" w:name="_GoBack"/>
       <w:bookmarkEnd w:id="0"/>
-    </w:p>
-    <w:p>
-      <w:pPr>
-        <w:pStyle w:val="ListParagraph"/>
-        <w:rPr>
-          <w:rFonts w:ascii="Courier" w:hAnsi="Courier"/>
-          <w:sz w:val="20"/>
-          <w:szCs w:val="20"/>
-        </w:rPr>
-      </w:pPr>
-      <w:r>
-        <w:rPr>
-          <w:rFonts w:ascii="Courier" w:hAnsi="Courier"/>
-          <w:sz w:val="20"/>
-          <w:szCs w:val="20"/>
-        </w:rPr>
-        <w:t xml:space="preserve">2012     127772
-</w:t>
-      </w:r>
-    </w:p>
-    <w:p>
-      <w:pPr>
-        <w:pStyle w:val="ListParagraph"/>
-        <w:rPr>
-          <w:rFonts w:ascii="Courier" w:hAnsi="Courier"/>
-          <w:sz w:val="20"/>
-          <w:szCs w:val="20"/>
-        </w:rPr>
-      </w:pPr>
-      <w:r>
-        <w:rPr>
-          <w:rFonts w:ascii="Courier" w:hAnsi="Courier"/>
-          <w:sz w:val="20"/>
-          <w:szCs w:val="20"/>
-        </w:rPr>
-        <w:t>2011      81107</w:t>
-      </w:r>
-    </w:p>
-    <w:p>
-      <w:pPr>
-        <w:pStyle w:val="ListParagraph"/>
-        <w:rPr>
-          <w:rFonts w:ascii="Courier" w:hAnsi="Courier"/>
-          <w:sz w:val="20"/>
-          <w:szCs w:val="20"/>
-        </w:rPr>
-      </w:pPr>
-    </w:p>
-    <w:p>
-      <w:pPr>
-        <w:pStyle w:val="ListParagraph"/>
-        <w:rPr>
-          <w:rFonts w:ascii="Courier" w:hAnsi="Courier"/>
-          <w:sz w:val="20"/>
-          <w:szCs w:val="20"/>
-        </w:rPr>
-      </w:pPr>
-      <w:r>
-        <w:rPr>
-          <w:rFonts w:ascii="Courier" w:hAnsi="Courier"/>
-          <w:sz w:val="20"/>
-          <w:szCs w:val="20"/>
-        </w:rPr>
-        <w:t>There are 283482 cases reported as of 2018 March.</w:t>
-      </w:r>
-    </w:p>
-    <w:p>
-      <w:pPr>
-        <w:rPr>
-          <w:rFonts w:ascii="Courier" w:hAnsi="Courier"/>
-          <w:sz w:val="20"/>
-          <w:szCs w:val="20"/>
-        </w:rPr>
-      </w:pPr>
     </w:p>
     <w:p>
       <w:pPr>
@@ -943,39 +890,26 @@
           <w:sz w:val="20"/>
           <w:szCs w:val="20"/>
         </w:rPr>
-        <w:t>Most complaints have to deal with noise from the residential area followed by noise from the sidewalk, the other notable complaint is ‘blocked driveway’, ‘illegal parking’</w:t>
-      </w:r>
-    </w:p>
-    <w:p>
-      <w:pPr>
-        <w:rPr>
-          <w:rFonts w:ascii="Courier" w:hAnsi="Courier"/>
-          <w:sz w:val="20"/>
-          <w:szCs w:val="20"/>
-        </w:rPr>
-      </w:pPr>
+        <w:t xml:space="preserve">Brooklyn tops the </w:t>
+      </w:r>
+      <w:r>
+        <w:rPr>
+          <w:rFonts w:ascii="Courier" w:hAnsi="Courier"/>
+          <w:sz w:val="20"/>
+          <w:szCs w:val="20"/>
+        </w:rPr>
+        <w:t>list in city for most crimes with 31% of the crimes, followed by Manhattan (24%) of the crimes.</w:t>
+      </w:r>
     </w:p>
     <w:p>
       <w:pPr>
         <w:pStyle w:val="ListParagraph"/>
-        <w:numPr>
-          <w:ilvl w:val="0"/>
-          <w:numId w:val="2"/>
-        </w:numPr>
-        <w:rPr>
-          <w:rFonts w:ascii="Courier" w:hAnsi="Courier"/>
-          <w:sz w:val="20"/>
-          <w:szCs w:val="20"/>
-        </w:rPr>
-      </w:pPr>
-      <w:r>
-        <w:rPr>
-          <w:rFonts w:ascii="Courier" w:hAnsi="Courier"/>
-          <w:sz w:val="20"/>
-          <w:szCs w:val="20"/>
-        </w:rPr>
-        <w:t>Brooklyn tops the list in city for most complaint.</w:t>
-      </w:r>
+        <w:rPr>
+          <w:rFonts w:ascii="Courier" w:hAnsi="Courier"/>
+          <w:sz w:val="20"/>
+          <w:szCs w:val="20"/>
+        </w:rPr>
+      </w:pPr>
     </w:p>
     <w:p>
       <w:pPr>

</xml_diff>